<commit_message>
update visualisatie MFCC van woorden
</commit_message>
<xml_diff>
--- a/SPRINT 4.docx
+++ b/SPRINT 4.docx
@@ -94,7 +94,7 @@
             </w:rPr>
             <w:fldChar w:fldCharType="separate"/>
           </w:r>
-          <w:hyperlink w:anchor="_Toc528328015" w:history="1">
+          <w:hyperlink w:anchor="_Toc529978543" w:history="1">
             <w:r>
               <w:rPr>
                 <w:rStyle w:val="Hyperlink"/>
@@ -121,7 +121,7 @@
                 <w:noProof/>
                 <w:webHidden/>
               </w:rPr>
-              <w:instrText xml:space="preserve"> PAGEREF _Toc528328015 \h </w:instrText>
+              <w:instrText xml:space="preserve"> PAGEREF _Toc529978543 \h </w:instrText>
             </w:r>
             <w:r>
               <w:rPr>
@@ -167,7 +167,7 @@
               <w:lang w:val="en-US"/>
             </w:rPr>
           </w:pPr>
-          <w:hyperlink w:anchor="_Toc528328016" w:history="1">
+          <w:hyperlink w:anchor="_Toc529978544" w:history="1">
             <w:r>
               <w:rPr>
                 <w:rStyle w:val="Hyperlink"/>
@@ -194,7 +194,7 @@
                 <w:noProof/>
                 <w:webHidden/>
               </w:rPr>
-              <w:instrText xml:space="preserve"> PAGEREF _Toc528328016 \h </w:instrText>
+              <w:instrText xml:space="preserve"> PAGEREF _Toc529978544 \h </w:instrText>
             </w:r>
             <w:r>
               <w:rPr>
@@ -240,7 +240,7 @@
               <w:lang w:val="en-US"/>
             </w:rPr>
           </w:pPr>
-          <w:hyperlink w:anchor="_Toc528328017" w:history="1">
+          <w:hyperlink w:anchor="_Toc529978545" w:history="1">
             <w:r>
               <w:rPr>
                 <w:rStyle w:val="Hyperlink"/>
@@ -267,7 +267,7 @@
                 <w:noProof/>
                 <w:webHidden/>
               </w:rPr>
-              <w:instrText xml:space="preserve"> PAGEREF _Toc528328017 \h </w:instrText>
+              <w:instrText xml:space="preserve"> PAGEREF _Toc529978545 \h </w:instrText>
             </w:r>
             <w:r>
               <w:rPr>
@@ -313,7 +313,7 @@
               <w:lang w:val="en-US"/>
             </w:rPr>
           </w:pPr>
-          <w:hyperlink w:anchor="_Toc528328018" w:history="1">
+          <w:hyperlink w:anchor="_Toc529978546" w:history="1">
             <w:r>
               <w:rPr>
                 <w:rStyle w:val="Hyperlink"/>
@@ -340,7 +340,7 @@
                 <w:noProof/>
                 <w:webHidden/>
               </w:rPr>
-              <w:instrText xml:space="preserve"> PAGEREF _Toc528328018 \h </w:instrText>
+              <w:instrText xml:space="preserve"> PAGEREF _Toc529978546 \h </w:instrText>
             </w:r>
             <w:r>
               <w:rPr>
@@ -386,7 +386,7 @@
               <w:lang w:val="en-US"/>
             </w:rPr>
           </w:pPr>
-          <w:hyperlink w:anchor="_Toc528328019" w:history="1">
+          <w:hyperlink w:anchor="_Toc529978547" w:history="1">
             <w:r>
               <w:rPr>
                 <w:rStyle w:val="Hyperlink"/>
@@ -413,7 +413,7 @@
                 <w:noProof/>
                 <w:webHidden/>
               </w:rPr>
-              <w:instrText xml:space="preserve"> PAGEREF _Toc528328019 \h </w:instrText>
+              <w:instrText xml:space="preserve"> PAGEREF _Toc529978547 \h </w:instrText>
             </w:r>
             <w:r>
               <w:rPr>
@@ -461,7 +461,7 @@
               <w:lang w:val="en-US"/>
             </w:rPr>
           </w:pPr>
-          <w:hyperlink w:anchor="_Toc528328020" w:history="1">
+          <w:hyperlink w:anchor="_Toc529978548" w:history="1">
             <w:r>
               <w:rPr>
                 <w:rStyle w:val="Hyperlink"/>
@@ -488,7 +488,7 @@
                 <w:noProof/>
                 <w:webHidden/>
               </w:rPr>
-              <w:instrText xml:space="preserve"> PAGEREF _Toc528328020 \h </w:instrText>
+              <w:instrText xml:space="preserve"> PAGEREF _Toc529978548 \h </w:instrText>
             </w:r>
             <w:r>
               <w:rPr>
@@ -534,7 +534,7 @@
               <w:lang w:val="en-US"/>
             </w:rPr>
           </w:pPr>
-          <w:hyperlink w:anchor="_Toc528328021" w:history="1">
+          <w:hyperlink w:anchor="_Toc529978549" w:history="1">
             <w:r>
               <w:rPr>
                 <w:rStyle w:val="Hyperlink"/>
@@ -561,7 +561,7 @@
                 <w:noProof/>
                 <w:webHidden/>
               </w:rPr>
-              <w:instrText xml:space="preserve"> PAGEREF _Toc528328021 \h </w:instrText>
+              <w:instrText xml:space="preserve"> PAGEREF _Toc529978549 \h </w:instrText>
             </w:r>
             <w:r>
               <w:rPr>
@@ -607,7 +607,7 @@
               <w:lang w:val="en-US"/>
             </w:rPr>
           </w:pPr>
-          <w:hyperlink w:anchor="_Toc528328022" w:history="1">
+          <w:hyperlink w:anchor="_Toc529978550" w:history="1">
             <w:r>
               <w:rPr>
                 <w:rStyle w:val="Hyperlink"/>
@@ -634,7 +634,7 @@
                 <w:noProof/>
                 <w:webHidden/>
               </w:rPr>
-              <w:instrText xml:space="preserve"> PAGEREF _Toc528328022 \h </w:instrText>
+              <w:instrText xml:space="preserve"> PAGEREF _Toc529978550 \h </w:instrText>
             </w:r>
             <w:r>
               <w:rPr>
@@ -680,7 +680,7 @@
               <w:lang w:val="en-US"/>
             </w:rPr>
           </w:pPr>
-          <w:hyperlink w:anchor="_Toc528328023" w:history="1">
+          <w:hyperlink w:anchor="_Toc529978551" w:history="1">
             <w:r>
               <w:rPr>
                 <w:rStyle w:val="Hyperlink"/>
@@ -707,7 +707,7 @@
                 <w:noProof/>
                 <w:webHidden/>
               </w:rPr>
-              <w:instrText xml:space="preserve"> PAGEREF _Toc528328023 \h </w:instrText>
+              <w:instrText xml:space="preserve"> PAGEREF _Toc529978551 \h </w:instrText>
             </w:r>
             <w:r>
               <w:rPr>
@@ -751,17 +751,17 @@
       </w:sdtContent>
     </w:sdt>
     <w:p>
-      <w:bookmarkStart w:id="0" w:name="_GoBack"/>
-      <w:bookmarkEnd w:id="0"/>
       <w:r>
         <w:br w:type="page"/>
       </w:r>
+      <w:bookmarkStart w:id="0" w:name="_GoBack"/>
+      <w:bookmarkEnd w:id="0"/>
     </w:p>
     <w:p>
       <w:pPr>
         <w:pStyle w:val="Heading1"/>
       </w:pPr>
-      <w:bookmarkStart w:id="1" w:name="_Toc528328015"/>
+      <w:bookmarkStart w:id="1" w:name="_Toc529978543"/>
       <w:r>
         <w:lastRenderedPageBreak/>
         <w:t>7</w:t>
@@ -790,12 +790,14 @@
             <w:pPr>
               <w:pStyle w:val="Heading2"/>
             </w:pPr>
-            <w:bookmarkStart w:id="2" w:name="_Toc528328016"/>
-            <w:r>
-              <w:t xml:space="preserve">Alignment </w:t>
-            </w:r>
-            <w:r>
-              <w:t>woorden</w:t>
+            <w:bookmarkStart w:id="2" w:name="_Toc529978544"/>
+            <w:proofErr w:type="spellStart"/>
+            <w:r>
+              <w:t>Alignment</w:t>
+            </w:r>
+            <w:proofErr w:type="spellEnd"/>
+            <w:r>
+              <w:t xml:space="preserve"> woorden</w:t>
             </w:r>
             <w:bookmarkEnd w:id="2"/>
           </w:p>
@@ -808,48 +810,58 @@
           </w:tcPr>
           <w:p>
             <w:r>
-              <w:t xml:space="preserve">Deze week heb ik desk research gedaan naar bibliotheken voor alignment van </w:t>
-            </w:r>
-            <w:r>
-              <w:t>woorden</w:t>
-            </w:r>
-            <w:r>
-              <w:t xml:space="preserve"> met de audiosegmenten. Daarna heb ik een Script geschreven die de begin en eindtijd terug geeft van wanneer een </w:t>
-            </w:r>
-            <w:r>
-              <w:t>woord</w:t>
-            </w:r>
-            <w:r>
-              <w:t xml:space="preserve"> begint en eindigt in een audio.</w:t>
-            </w:r>
-            <w:r>
-              <w:t xml:space="preserve"> Verder wordt het in een batch automatisch opgeslagen in een CSV bestand in de map “align” van VoxForge en Uva mappen. Een CSV bestand staat gelijk aan 1 audio bestand.</w:t>
+              <w:t xml:space="preserve">Deze week heb ik desk research gedaan naar bibliotheken voor </w:t>
+            </w:r>
+            <w:proofErr w:type="spellStart"/>
+            <w:r>
+              <w:t>alignment</w:t>
+            </w:r>
+            <w:proofErr w:type="spellEnd"/>
+            <w:r>
+              <w:t xml:space="preserve"> van woorden met de audiosegmenten. Daarna heb ik een Script geschreven die de begin en eindtijd terug geeft van wanneer een woord begint en eindigt in een audio. Verder wordt het in een batch automatisch opgeslagen in een CSV bestand in de map “</w:t>
+            </w:r>
+            <w:proofErr w:type="spellStart"/>
+            <w:r>
+              <w:t>align</w:t>
+            </w:r>
+            <w:proofErr w:type="spellEnd"/>
+            <w:r>
+              <w:t xml:space="preserve">” van </w:t>
+            </w:r>
+            <w:proofErr w:type="spellStart"/>
+            <w:r>
+              <w:t>VoxForge</w:t>
+            </w:r>
+            <w:proofErr w:type="spellEnd"/>
+            <w:r>
+              <w:t xml:space="preserve"> en </w:t>
+            </w:r>
+            <w:proofErr w:type="spellStart"/>
+            <w:r>
+              <w:t>Uva</w:t>
+            </w:r>
+            <w:proofErr w:type="spellEnd"/>
+            <w:r>
+              <w:t xml:space="preserve"> mappen. Een CSV bestand staat gelijk aan 1 audio bestand.</w:t>
             </w:r>
           </w:p>
           <w:p/>
           <w:p>
             <w:r>
-              <w:t xml:space="preserve">Voor dit doel heb ik </w:t>
-            </w:r>
-            <w:r>
-              <w:t>verschillende</w:t>
-            </w:r>
-            <w:r>
-              <w:t xml:space="preserve"> bibliothe</w:t>
-            </w:r>
-            <w:r>
-              <w:t>ken gevonden en getest</w:t>
-            </w:r>
-            <w:r>
-              <w:t xml:space="preserve">. </w:t>
-            </w:r>
-            <w:r>
-              <w:t>Zie documentatie:</w:t>
-            </w:r>
-          </w:p>
-          <w:p>
-            <w:r>
-              <w:t>“Word alignment tools”</w:t>
+              <w:t>Voor dit doel heb ik verschillende bibliotheken gevonden en getest. Zie documentatie:</w:t>
+            </w:r>
+          </w:p>
+          <w:p>
+            <w:r>
+              <w:t xml:space="preserve">“Word </w:t>
+            </w:r>
+            <w:proofErr w:type="spellStart"/>
+            <w:r>
+              <w:t>alignment</w:t>
+            </w:r>
+            <w:proofErr w:type="spellEnd"/>
+            <w:r>
+              <w:t xml:space="preserve"> tools”</w:t>
             </w:r>
           </w:p>
           <w:p>
@@ -874,7 +886,31 @@
           <w:p/>
           <w:p>
             <w:r>
-              <w:t>De code heb ik vervolgens omgezet in een notebook en zodanig aangepast dat hij in een batch kan uitgevoerd worden. Daarnaast geeft hij de data ook in de juiste structuur. Deze structuur is voor om de phoneme boundary classifier te kunnen ontwikkelen.</w:t>
+              <w:t xml:space="preserve">De code heb ik vervolgens omgezet in een notebook en zodanig aangepast dat hij in een batch kan uitgevoerd worden. Daarnaast geeft hij de data ook in de juiste structuur. Deze structuur is voor om de </w:t>
+            </w:r>
+            <w:proofErr w:type="spellStart"/>
+            <w:r>
+              <w:t>phoneme</w:t>
+            </w:r>
+            <w:proofErr w:type="spellEnd"/>
+            <w:r>
+              <w:t xml:space="preserve"> </w:t>
+            </w:r>
+            <w:proofErr w:type="spellStart"/>
+            <w:r>
+              <w:t>boundary</w:t>
+            </w:r>
+            <w:proofErr w:type="spellEnd"/>
+            <w:r>
+              <w:t xml:space="preserve"> </w:t>
+            </w:r>
+            <w:proofErr w:type="spellStart"/>
+            <w:r>
+              <w:t>classifier</w:t>
+            </w:r>
+            <w:proofErr w:type="spellEnd"/>
+            <w:r>
+              <w:t xml:space="preserve"> te kunnen ontwikkelen.</w:t>
             </w:r>
           </w:p>
           <w:p/>
@@ -886,43 +922,39 @@
           <w:p/>
           <w:p>
             <w:r>
-              <w:t xml:space="preserve">Het CSV bestand bestaat uit de kolommen “begin”, </w:t>
-            </w:r>
-            <w:r>
-              <w:t>“</w:t>
-            </w:r>
-            <w:r>
-              <w:t>end</w:t>
-            </w:r>
-            <w:r>
-              <w:t>”</w:t>
-            </w:r>
-            <w:r>
-              <w:t xml:space="preserve">, </w:t>
-            </w:r>
-            <w:r>
-              <w:t>“</w:t>
-            </w:r>
-            <w:r>
-              <w:t>word</w:t>
-            </w:r>
-            <w:r>
-              <w:t>”</w:t>
-            </w:r>
-            <w:r>
-              <w:t xml:space="preserve"> en </w:t>
-            </w:r>
-            <w:r>
-              <w:t>“</w:t>
-            </w:r>
+              <w:t>Het CSV bestand bestaat uit de kolommen “begin”, “end”, “word” en “</w:t>
+            </w:r>
+            <w:proofErr w:type="spellStart"/>
             <w:r>
               <w:t>audiopath</w:t>
             </w:r>
-            <w:r>
-              <w:t>”</w:t>
-            </w:r>
-            <w:r>
-              <w:t>. Zoals eerder aangegeven is deze structuur belangrijk voor de volgende stap. Namelijk het ontwikkelen van dataset voor de phoneme boundary classifier.</w:t>
+            <w:proofErr w:type="spellEnd"/>
+            <w:r>
+              <w:t xml:space="preserve">”. Zoals eerder aangegeven is deze structuur belangrijk voor de volgende stap. Namelijk het ontwikkelen van dataset voor de </w:t>
+            </w:r>
+            <w:proofErr w:type="spellStart"/>
+            <w:r>
+              <w:t>phoneme</w:t>
+            </w:r>
+            <w:proofErr w:type="spellEnd"/>
+            <w:r>
+              <w:t xml:space="preserve"> </w:t>
+            </w:r>
+            <w:proofErr w:type="spellStart"/>
+            <w:r>
+              <w:t>boundary</w:t>
+            </w:r>
+            <w:proofErr w:type="spellEnd"/>
+            <w:r>
+              <w:t xml:space="preserve"> </w:t>
+            </w:r>
+            <w:proofErr w:type="spellStart"/>
+            <w:r>
+              <w:t>classifier</w:t>
+            </w:r>
+            <w:proofErr w:type="spellEnd"/>
+            <w:r>
+              <w:t>.</w:t>
             </w:r>
           </w:p>
           <w:p/>
@@ -992,11 +1024,13 @@
             <w:pPr>
               <w:pStyle w:val="Heading2"/>
             </w:pPr>
-            <w:bookmarkStart w:id="3" w:name="_Toc528328017"/>
+            <w:bookmarkStart w:id="3" w:name="_Toc529978545"/>
+            <w:proofErr w:type="spellStart"/>
             <w:r>
               <w:t>Datacamp</w:t>
             </w:r>
             <w:bookmarkEnd w:id="3"/>
+            <w:proofErr w:type="spellEnd"/>
           </w:p>
         </w:tc>
       </w:tr>
@@ -1007,7 +1041,15 @@
           </w:tcPr>
           <w:p>
             <w:r>
-              <w:t>Deze week heb ik mijn opdrachten op Datacamp afgerond. Alle opdrachten zijn uitgevoerd en de certificaten heb ik opgeslagen in Drive.</w:t>
+              <w:t xml:space="preserve">Deze week heb ik mijn opdrachten op </w:t>
+            </w:r>
+            <w:proofErr w:type="spellStart"/>
+            <w:r>
+              <w:t>Datacamp</w:t>
+            </w:r>
+            <w:proofErr w:type="spellEnd"/>
+            <w:r>
+              <w:t xml:space="preserve"> afgerond. Alle opdrachten zijn uitgevoerd en de certificaten heb ik opgeslagen in Drive.</w:t>
             </w:r>
           </w:p>
           <w:p/>
@@ -1051,7 +1093,7 @@
             <w:pPr>
               <w:pStyle w:val="Heading2"/>
             </w:pPr>
-            <w:bookmarkStart w:id="4" w:name="_Toc528328018"/>
+            <w:bookmarkStart w:id="4" w:name="_Toc529978546"/>
             <w:r>
               <w:lastRenderedPageBreak/>
               <w:t>Coursera</w:t>
@@ -1127,7 +1169,7 @@
             <w:pPr>
               <w:pStyle w:val="Heading2"/>
             </w:pPr>
-            <w:bookmarkStart w:id="5" w:name="_Toc528328019"/>
+            <w:bookmarkStart w:id="5" w:name="_Toc529978547"/>
             <w:r>
               <w:t>Onderzoek audio snijden om mee te kunnen geven aan MFCC</w:t>
             </w:r>
@@ -1142,13 +1184,69 @@
           </w:tcPr>
           <w:p>
             <w:r>
-              <w:t>Gekeken naar pydub en wavefile libraries. Pydub is helaas niet geschikt voor MFCC. Dit komt voornamelijk door de ongeschikte type array welke hij teruggeeft om mee te kunnen geven aan de functie MFCC. Er ontstaan exceptions omdat de type (int) niet kan worden veranderd naar bijv. Float. Daarnaast heb ik een passende kunnen vinden namelijk Librosa en deze werkt goed.</w:t>
+              <w:t xml:space="preserve">Gekeken naar </w:t>
+            </w:r>
+            <w:proofErr w:type="spellStart"/>
+            <w:r>
+              <w:t>pydub</w:t>
+            </w:r>
+            <w:proofErr w:type="spellEnd"/>
+            <w:r>
+              <w:t xml:space="preserve"> en wavefile </w:t>
+            </w:r>
+            <w:proofErr w:type="spellStart"/>
+            <w:r>
+              <w:t>libraries</w:t>
+            </w:r>
+            <w:proofErr w:type="spellEnd"/>
+            <w:r>
+              <w:t xml:space="preserve">. </w:t>
+            </w:r>
+            <w:proofErr w:type="spellStart"/>
+            <w:r>
+              <w:t>Pydub</w:t>
+            </w:r>
+            <w:proofErr w:type="spellEnd"/>
+            <w:r>
+              <w:t xml:space="preserve"> is helaas niet geschikt voor MFCC. Dit komt voornamelijk door de ongeschikte type array welke hij teruggeeft om mee te kunnen geven aan de functie MFCC. Er ontstaan </w:t>
+            </w:r>
+            <w:proofErr w:type="spellStart"/>
+            <w:r>
+              <w:t>exceptions</w:t>
+            </w:r>
+            <w:proofErr w:type="spellEnd"/>
+            <w:r>
+              <w:t xml:space="preserve"> omdat de type (int) niet kan worden veranderd naar bijv. </w:t>
+            </w:r>
+            <w:proofErr w:type="spellStart"/>
+            <w:r>
+              <w:t>Float</w:t>
+            </w:r>
+            <w:proofErr w:type="spellEnd"/>
+            <w:r>
+              <w:t xml:space="preserve">. Daarnaast heb ik een passende kunnen vinden namelijk </w:t>
+            </w:r>
+            <w:proofErr w:type="spellStart"/>
+            <w:r>
+              <w:t>Librosa</w:t>
+            </w:r>
+            <w:proofErr w:type="spellEnd"/>
+            <w:r>
+              <w:t xml:space="preserve"> en deze werkt goed.</w:t>
             </w:r>
           </w:p>
           <w:p/>
           <w:p>
             <w:r>
-              <w:t>Link source librosa:</w:t>
+              <w:t xml:space="preserve">Link source </w:t>
+            </w:r>
+            <w:proofErr w:type="spellStart"/>
+            <w:r>
+              <w:t>librosa</w:t>
+            </w:r>
+            <w:proofErr w:type="spellEnd"/>
+            <w:r>
+              <w:t>:</w:t>
             </w:r>
           </w:p>
           <w:p>
@@ -1170,7 +1268,7 @@
       <w:pPr>
         <w:pStyle w:val="Heading1"/>
       </w:pPr>
-      <w:bookmarkStart w:id="6" w:name="_Toc528328020"/>
+      <w:bookmarkStart w:id="6" w:name="_Toc529978548"/>
       <w:r>
         <w:t>8</w:t>
       </w:r>
@@ -1198,10 +1296,12 @@
             <w:pPr>
               <w:pStyle w:val="Heading2"/>
             </w:pPr>
-            <w:bookmarkStart w:id="7" w:name="_Toc528328021"/>
+            <w:bookmarkStart w:id="7" w:name="_Toc529978549"/>
+            <w:proofErr w:type="spellStart"/>
             <w:r>
               <w:t>Scraper</w:t>
             </w:r>
+            <w:proofErr w:type="spellEnd"/>
             <w:r>
               <w:t xml:space="preserve"> implementeren</w:t>
             </w:r>
@@ -1237,7 +1337,23 @@
           </w:tcPr>
           <w:p>
             <w:r>
-              <w:t>Deze week heb ik een scraper ontwikkeld waarmee je de data van VoxForge af kunt scrapen. De data zijn audio bestanden met gerelateerde zinnen in tekstbestanden.</w:t>
+              <w:t xml:space="preserve">Deze week heb ik een </w:t>
+            </w:r>
+            <w:proofErr w:type="spellStart"/>
+            <w:r>
+              <w:t>scraper</w:t>
+            </w:r>
+            <w:proofErr w:type="spellEnd"/>
+            <w:r>
+              <w:t xml:space="preserve"> ontwikkeld waarmee je de data van </w:t>
+            </w:r>
+            <w:proofErr w:type="spellStart"/>
+            <w:r>
+              <w:t>VoxForge</w:t>
+            </w:r>
+            <w:proofErr w:type="spellEnd"/>
+            <w:r>
+              <w:t xml:space="preserve"> af kunt scrapen. De data zijn audio bestanden met gerelateerde zinnen in tekstbestanden.</w:t>
             </w:r>
           </w:p>
           <w:p/>
@@ -1285,9 +1401,14 @@
             <w:pPr>
               <w:pStyle w:val="Heading2"/>
             </w:pPr>
-            <w:bookmarkStart w:id="8" w:name="_Toc528328022"/>
-            <w:r>
-              <w:t>Desk-research voorbeelden waar audio naar features worden omgezet</w:t>
+            <w:bookmarkStart w:id="8" w:name="_Toc529978550"/>
+            <w:proofErr w:type="spellStart"/>
+            <w:r>
+              <w:t>Desk-research</w:t>
+            </w:r>
+            <w:proofErr w:type="spellEnd"/>
+            <w:r>
+              <w:t xml:space="preserve"> voorbeelden waar audio naar features worden omgezet</w:t>
             </w:r>
             <w:bookmarkEnd w:id="8"/>
           </w:p>
@@ -1333,24 +1454,12 @@
             </w:hyperlink>
           </w:p>
           <w:p>
-            <w:hyperlink r:id="rId15" w:history="1">
+            <w:hyperlink r:id="rId15" w:anchor="feature-extraction" w:history="1">
               <w:r>
                 <w:rPr>
                   <w:rStyle w:val="Hyperlink"/>
                 </w:rPr>
-                <w:t>https://github.com/faroit/awesome</w:t>
-              </w:r>
-              <w:r>
-                <w:rPr>
-                  <w:rStyle w:val="Hyperlink"/>
-                </w:rPr>
-                <w:t>-</w:t>
-              </w:r>
-              <w:r>
-                <w:rPr>
-                  <w:rStyle w:val="Hyperlink"/>
-                </w:rPr>
-                <w:t>python-scientific-audio#feature-extraction</w:t>
+                <w:t>https://github.com/faroit/awesome-python-scientific-audio#feature-extraction</w:t>
               </w:r>
             </w:hyperlink>
           </w:p>
@@ -1402,12 +1511,33 @@
             <w:pPr>
               <w:pStyle w:val="Heading2"/>
             </w:pPr>
-            <w:bookmarkStart w:id="9" w:name="_Toc528328023"/>
+            <w:bookmarkStart w:id="9" w:name="_Toc529978551"/>
             <w:r>
               <w:lastRenderedPageBreak/>
-              <w:t>Script voor het genereren van dataset voor Phoneme boundary classifier</w:t>
+              <w:t xml:space="preserve">Script voor het genereren van dataset voor </w:t>
+            </w:r>
+            <w:proofErr w:type="spellStart"/>
+            <w:r>
+              <w:t>Phoneme</w:t>
+            </w:r>
+            <w:proofErr w:type="spellEnd"/>
+            <w:r>
+              <w:t xml:space="preserve"> </w:t>
+            </w:r>
+            <w:proofErr w:type="spellStart"/>
+            <w:r>
+              <w:t>boundary</w:t>
+            </w:r>
+            <w:proofErr w:type="spellEnd"/>
+            <w:r>
+              <w:t xml:space="preserve"> </w:t>
+            </w:r>
+            <w:proofErr w:type="spellStart"/>
+            <w:r>
+              <w:t>classifier</w:t>
             </w:r>
             <w:bookmarkEnd w:id="9"/>
+            <w:proofErr w:type="spellEnd"/>
           </w:p>
         </w:tc>
       </w:tr>
@@ -1418,7 +1548,31 @@
           </w:tcPr>
           <w:p>
             <w:r>
-              <w:t>Deze week heb ik een Script geschreven waarmee men dataset kan genereren voor de Phoneme boundary classifier.</w:t>
+              <w:t xml:space="preserve">Deze week heb ik een Script geschreven waarmee men dataset kan genereren voor de </w:t>
+            </w:r>
+            <w:proofErr w:type="spellStart"/>
+            <w:r>
+              <w:t>Phoneme</w:t>
+            </w:r>
+            <w:proofErr w:type="spellEnd"/>
+            <w:r>
+              <w:t xml:space="preserve"> </w:t>
+            </w:r>
+            <w:proofErr w:type="spellStart"/>
+            <w:r>
+              <w:t>boundary</w:t>
+            </w:r>
+            <w:proofErr w:type="spellEnd"/>
+            <w:r>
+              <w:t xml:space="preserve"> </w:t>
+            </w:r>
+            <w:proofErr w:type="spellStart"/>
+            <w:r>
+              <w:t>classifier</w:t>
+            </w:r>
+            <w:proofErr w:type="spellEnd"/>
+            <w:r>
+              <w:t>.</w:t>
             </w:r>
           </w:p>
           <w:p/>
@@ -1439,7 +1593,15 @@
               </w:numPr>
             </w:pPr>
             <w:r>
-              <w:t>“region” : audiosegment als een array</w:t>
+              <w:t>“</w:t>
+            </w:r>
+            <w:proofErr w:type="spellStart"/>
+            <w:r>
+              <w:t>region</w:t>
+            </w:r>
+            <w:proofErr w:type="spellEnd"/>
+            <w:r>
+              <w:t>” : audiosegment als een array</w:t>
             </w:r>
           </w:p>
           <w:p>
@@ -1451,7 +1613,23 @@
               </w:numPr>
             </w:pPr>
             <w:r>
-              <w:t>“label” : 1 of 0 (true of false)</w:t>
+              <w:t>“label” : 1 of 0 (</w:t>
+            </w:r>
+            <w:proofErr w:type="spellStart"/>
+            <w:r>
+              <w:t>true</w:t>
+            </w:r>
+            <w:proofErr w:type="spellEnd"/>
+            <w:r>
+              <w:t xml:space="preserve"> of </w:t>
+            </w:r>
+            <w:proofErr w:type="spellStart"/>
+            <w:r>
+              <w:t>false</w:t>
+            </w:r>
+            <w:proofErr w:type="spellEnd"/>
+            <w:r>
+              <w:t>)</w:t>
             </w:r>
           </w:p>
           <w:p>
@@ -1463,13 +1641,37 @@
               </w:numPr>
             </w:pPr>
             <w:r>
-              <w:t>“sample_rate” : de rate van de audio</w:t>
+              <w:t>“</w:t>
+            </w:r>
+            <w:proofErr w:type="spellStart"/>
+            <w:r>
+              <w:t>sample_rate</w:t>
+            </w:r>
+            <w:proofErr w:type="spellEnd"/>
+            <w:r>
+              <w:t xml:space="preserve">” : de </w:t>
+            </w:r>
+            <w:proofErr w:type="spellStart"/>
+            <w:r>
+              <w:t>rate</w:t>
+            </w:r>
+            <w:proofErr w:type="spellEnd"/>
+            <w:r>
+              <w:t xml:space="preserve"> van de audio</w:t>
             </w:r>
           </w:p>
           <w:p/>
           <w:p>
             <w:r>
-              <w:t>Voorbeeld boundary:</w:t>
+              <w:t xml:space="preserve">Voorbeeld </w:t>
+            </w:r>
+            <w:proofErr w:type="spellStart"/>
+            <w:r>
+              <w:t>boundary</w:t>
+            </w:r>
+            <w:proofErr w:type="spellEnd"/>
+            <w:r>
+              <w:t>:</w:t>
             </w:r>
           </w:p>
           <w:p>
@@ -1571,7 +1773,31 @@
           </w:p>
           <w:p>
             <w:r>
-              <w:t>Deze structuur kunnen we gebruiken om een phoneme boundary classifier mee te trainen.</w:t>
+              <w:t xml:space="preserve">Deze structuur kunnen we gebruiken om een </w:t>
+            </w:r>
+            <w:proofErr w:type="spellStart"/>
+            <w:r>
+              <w:t>phoneme</w:t>
+            </w:r>
+            <w:proofErr w:type="spellEnd"/>
+            <w:r>
+              <w:t xml:space="preserve"> </w:t>
+            </w:r>
+            <w:proofErr w:type="spellStart"/>
+            <w:r>
+              <w:t>boundary</w:t>
+            </w:r>
+            <w:proofErr w:type="spellEnd"/>
+            <w:r>
+              <w:t xml:space="preserve"> </w:t>
+            </w:r>
+            <w:proofErr w:type="spellStart"/>
+            <w:r>
+              <w:t>classifier</w:t>
+            </w:r>
+            <w:proofErr w:type="spellEnd"/>
+            <w:r>
+              <w:t xml:space="preserve"> mee te trainen.</w:t>
             </w:r>
           </w:p>
           <w:p/>
@@ -2905,7 +3131,7 @@
 </file>
 
 <file path=customXml/itemProps1.xml><?xml version="1.0" encoding="utf-8"?>
-<ds:datastoreItem xmlns:ds="http://schemas.openxmlformats.org/officeDocument/2006/customXml" ds:itemID="{A9C30BAD-8F9B-7245-9DC1-43F27CA6B0C6}">
+<ds:datastoreItem xmlns:ds="http://schemas.openxmlformats.org/officeDocument/2006/customXml" ds:itemID="{060CF7C6-94E9-2D4B-81E2-B7132446A0DC}">
   <ds:schemaRefs>
     <ds:schemaRef ds:uri="http://schemas.openxmlformats.org/officeDocument/2006/bibliography"/>
   </ds:schemaRefs>

</xml_diff>